<commit_message>
updates to final project doc, pdf
</commit_message>
<xml_diff>
--- a/AR-NAR/Docs/w266-finalproject-JR-GO.docx
+++ b/AR-NAR/Docs/w266-finalproject-JR-GO.docx
@@ -751,16 +751,7 @@
           <w:sz w:val="22"/>
           <w:szCs w:val="22"/>
         </w:rPr>
-        <w:t>AR &amp; NAR</w:t>
-      </w:r>
-      <w:r>
-        <w:rPr>
-          <w:rFonts w:ascii="Segoe UI" w:eastAsia="Times New Roman" w:hAnsi="Segoe UI" w:cs="Segoe UI"/>
-          <w:color w:val="000000"/>
-          <w:sz w:val="22"/>
-          <w:szCs w:val="22"/>
-        </w:rPr>
-        <w:t xml:space="preserve"> to be </w:t>
+        <w:t xml:space="preserve">AR &amp; NAR to be </w:t>
       </w:r>
       <w:r>
         <w:rPr>
@@ -1351,16 +1342,52 @@
           <w:sz w:val="22"/>
           <w:szCs w:val="22"/>
         </w:rPr>
-        <w:t xml:space="preserve">get from source to target </w:t>
-      </w:r>
-      <w:r>
-        <w:rPr>
-          <w:rFonts w:ascii="Segoe UI" w:eastAsia="Times New Roman" w:hAnsi="Segoe UI" w:cs="Segoe UI"/>
-          <w:color w:val="000000"/>
-          <w:sz w:val="22"/>
-          <w:szCs w:val="22"/>
-        </w:rPr>
-        <w:t>based on chain of conditional probabilities</w:t>
+        <w:t>create</w:t>
+      </w:r>
+      <w:r>
+        <w:rPr>
+          <w:rFonts w:ascii="Segoe UI" w:eastAsia="Times New Roman" w:hAnsi="Segoe UI" w:cs="Segoe UI"/>
+          <w:color w:val="000000"/>
+          <w:sz w:val="22"/>
+          <w:szCs w:val="22"/>
+        </w:rPr>
+        <w:t xml:space="preserve"> target </w:t>
+      </w:r>
+      <w:r>
+        <w:rPr>
+          <w:rFonts w:ascii="Segoe UI" w:eastAsia="Times New Roman" w:hAnsi="Segoe UI" w:cs="Segoe UI"/>
+          <w:color w:val="000000"/>
+          <w:sz w:val="22"/>
+          <w:szCs w:val="22"/>
+        </w:rPr>
+        <w:t xml:space="preserve">tokens </w:t>
+      </w:r>
+      <w:r>
+        <w:rPr>
+          <w:rFonts w:ascii="Segoe UI" w:eastAsia="Times New Roman" w:hAnsi="Segoe UI" w:cs="Segoe UI"/>
+          <w:color w:val="000000"/>
+          <w:sz w:val="22"/>
+          <w:szCs w:val="22"/>
+        </w:rPr>
+        <w:t xml:space="preserve">based on </w:t>
+      </w:r>
+      <w:r>
+        <w:rPr>
+          <w:rFonts w:ascii="Segoe UI" w:eastAsia="Times New Roman" w:hAnsi="Segoe UI" w:cs="Segoe UI"/>
+          <w:color w:val="000000"/>
+          <w:sz w:val="22"/>
+          <w:szCs w:val="22"/>
+        </w:rPr>
+        <w:t xml:space="preserve">a </w:t>
+      </w:r>
+      <w:r>
+        <w:rPr>
+          <w:rFonts w:ascii="Segoe UI" w:eastAsia="Times New Roman" w:hAnsi="Segoe UI" w:cs="Segoe UI"/>
+          <w:color w:val="000000"/>
+          <w:sz w:val="22"/>
+          <w:szCs w:val="22"/>
+        </w:rPr>
+        <w:t>chain of conditional probabilities</w:t>
       </w:r>
       <w:r>
         <w:rPr>
@@ -2339,7 +2366,25 @@
               <w:sz w:val="28"/>
               <w:szCs w:val="28"/>
             </w:rPr>
-            <m:t xml:space="preserve">             (2)</m:t>
+            <m:t xml:space="preserve">         </m:t>
+          </m:r>
+          <m:r>
+            <w:rPr>
+              <w:rFonts w:ascii="Cambria Math" w:eastAsia="Times New Roman" w:hAnsi="Cambria Math" w:cs="Segoe UI"/>
+              <w:color w:val="000000"/>
+              <w:sz w:val="28"/>
+              <w:szCs w:val="28"/>
+            </w:rPr>
+            <m:t xml:space="preserve">          </m:t>
+          </m:r>
+          <m:r>
+            <w:rPr>
+              <w:rFonts w:ascii="Cambria Math" w:eastAsia="Times New Roman" w:hAnsi="Cambria Math" w:cs="Segoe UI"/>
+              <w:color w:val="000000"/>
+              <w:sz w:val="28"/>
+              <w:szCs w:val="28"/>
+            </w:rPr>
+            <m:t xml:space="preserve">    (2)</m:t>
           </m:r>
         </m:oMath>
       </m:oMathPara>
@@ -6043,9 +6088,245 @@
           <w:sz w:val="22"/>
           <w:szCs w:val="22"/>
         </w:rPr>
-        <w:t>number of epochs: 1024</w:t>
-      </w:r>
-      <w:r>
+        <w:t>number of epochs: 1024; learning rate: 3e-4; batch size: 32; embedding size: 512; number of heads in the attention layer: 8; number of encoder layers: 6; number of decoder layers: 6; activation function: reLu; dropout: 10% (0.1); optimizer: Adam; optimizer betas: (0.9, 0.98)</w:t>
+      </w:r>
+    </w:p>
+    <w:p>
+      <w:pPr>
+        <w:jc w:val="both"/>
+        <w:rPr>
+          <w:rFonts w:ascii="Segoe UI" w:eastAsia="Times New Roman" w:hAnsi="Segoe UI" w:cs="Segoe UI"/>
+          <w:color w:val="000000"/>
+          <w:sz w:val="22"/>
+          <w:szCs w:val="22"/>
+        </w:rPr>
+      </w:pPr>
+    </w:p>
+    <w:p>
+      <w:pPr>
+        <w:jc w:val="both"/>
+        <w:rPr>
+          <w:rFonts w:ascii="Segoe UI" w:eastAsia="Times New Roman" w:hAnsi="Segoe UI" w:cs="Segoe UI"/>
+          <w:color w:val="000000"/>
+          <w:sz w:val="22"/>
+          <w:szCs w:val="22"/>
+        </w:rPr>
+      </w:pPr>
+      <w:r>
+        <w:rPr>
+          <w:rFonts w:ascii="Segoe UI" w:eastAsia="Times New Roman" w:hAnsi="Segoe UI" w:cs="Segoe UI"/>
+          <w:color w:val="000000"/>
+          <w:sz w:val="22"/>
+          <w:szCs w:val="22"/>
+        </w:rPr>
+        <w:t xml:space="preserve">Running 1024 epochs on the </w:t>
+      </w:r>
+      <w:r>
+        <w:rPr>
+          <w:rFonts w:ascii="Segoe UI" w:eastAsia="Times New Roman" w:hAnsi="Segoe UI" w:cs="Segoe UI"/>
+          <w:color w:val="000000"/>
+          <w:sz w:val="22"/>
+          <w:szCs w:val="22"/>
+        </w:rPr>
+        <w:t xml:space="preserve">above-mentioned </w:t>
+      </w:r>
+      <w:r>
+        <w:rPr>
+          <w:rFonts w:ascii="Segoe UI" w:eastAsia="Times New Roman" w:hAnsi="Segoe UI" w:cs="Segoe UI"/>
+          <w:color w:val="000000"/>
+          <w:sz w:val="22"/>
+          <w:szCs w:val="22"/>
+        </w:rPr>
+        <w:t xml:space="preserve">GPU </w:t>
+      </w:r>
+      <w:r>
+        <w:rPr>
+          <w:rFonts w:ascii="Segoe UI" w:eastAsia="Times New Roman" w:hAnsi="Segoe UI" w:cs="Segoe UI"/>
+          <w:color w:val="000000"/>
+          <w:sz w:val="22"/>
+          <w:szCs w:val="22"/>
+        </w:rPr>
+        <w:t xml:space="preserve">instance </w:t>
+      </w:r>
+      <w:r>
+        <w:rPr>
+          <w:rFonts w:ascii="Segoe UI" w:eastAsia="Times New Roman" w:hAnsi="Segoe UI" w:cs="Segoe UI"/>
+          <w:color w:val="000000"/>
+          <w:sz w:val="22"/>
+          <w:szCs w:val="22"/>
+        </w:rPr>
+        <w:t xml:space="preserve">took around 20 hours. We recorded a BLEU score of 15.67 </w:t>
+      </w:r>
+      <w:r>
+        <w:rPr>
+          <w:rFonts w:ascii="Segoe UI" w:eastAsia="Times New Roman" w:hAnsi="Segoe UI" w:cs="Segoe UI"/>
+          <w:color w:val="000000"/>
+          <w:sz w:val="22"/>
+          <w:szCs w:val="22"/>
+        </w:rPr>
+        <w:t xml:space="preserve">after completing the </w:t>
+      </w:r>
+      <w:r>
+        <w:rPr>
+          <w:rFonts w:ascii="Segoe UI" w:eastAsia="Times New Roman" w:hAnsi="Segoe UI" w:cs="Segoe UI"/>
+          <w:color w:val="000000"/>
+          <w:sz w:val="22"/>
+          <w:szCs w:val="22"/>
+        </w:rPr>
+        <w:t xml:space="preserve">training process. The model was saved as a checkpoint that was later used for the inference </w:t>
+      </w:r>
+      <w:r>
+        <w:rPr>
+          <w:rFonts w:ascii="Segoe UI" w:eastAsia="Times New Roman" w:hAnsi="Segoe UI" w:cs="Segoe UI"/>
+          <w:color w:val="000000"/>
+          <w:sz w:val="22"/>
+          <w:szCs w:val="22"/>
+        </w:rPr>
+        <w:t xml:space="preserve">yielding a </w:t>
+      </w:r>
+      <w:r>
+        <w:rPr>
+          <w:rFonts w:ascii="Segoe UI" w:eastAsia="Times New Roman" w:hAnsi="Segoe UI" w:cs="Segoe UI"/>
+          <w:color w:val="000000"/>
+          <w:sz w:val="22"/>
+          <w:szCs w:val="22"/>
+        </w:rPr>
+        <w:t xml:space="preserve">BLEU score results </w:t>
+      </w:r>
+      <w:r>
+        <w:rPr>
+          <w:rFonts w:ascii="Segoe UI" w:eastAsia="Times New Roman" w:hAnsi="Segoe UI" w:cs="Segoe UI"/>
+          <w:color w:val="000000"/>
+          <w:sz w:val="22"/>
+          <w:szCs w:val="22"/>
+        </w:rPr>
+        <w:t xml:space="preserve">ranging </w:t>
+      </w:r>
+      <w:r>
+        <w:rPr>
+          <w:rFonts w:ascii="Segoe UI" w:eastAsia="Times New Roman" w:hAnsi="Segoe UI" w:cs="Segoe UI"/>
+          <w:color w:val="000000"/>
+          <w:sz w:val="22"/>
+          <w:szCs w:val="22"/>
+        </w:rPr>
+        <w:t>up</w:t>
+      </w:r>
+      <w:r>
+        <w:rPr>
+          <w:rFonts w:ascii="Segoe UI" w:eastAsia="Times New Roman" w:hAnsi="Segoe UI" w:cs="Segoe UI"/>
+          <w:color w:val="000000"/>
+          <w:sz w:val="22"/>
+          <w:szCs w:val="22"/>
+        </w:rPr>
+        <w:t xml:space="preserve"> to 19.</w:t>
+      </w:r>
+    </w:p>
+    <w:p>
+      <w:pPr>
+        <w:jc w:val="both"/>
+        <w:rPr>
+          <w:rFonts w:ascii="Segoe UI" w:eastAsia="Times New Roman" w:hAnsi="Segoe UI" w:cs="Segoe UI"/>
+          <w:color w:val="000000"/>
+          <w:sz w:val="22"/>
+          <w:szCs w:val="22"/>
+        </w:rPr>
+      </w:pPr>
+      <w:r>
+        <w:rPr>
+          <w:rFonts w:ascii="Segoe UI" w:eastAsia="Times New Roman" w:hAnsi="Segoe UI" w:cs="Segoe UI"/>
+          <w:color w:val="000000"/>
+          <w:sz w:val="22"/>
+          <w:szCs w:val="22"/>
+        </w:rPr>
+        <w:lastRenderedPageBreak/>
+        <w:t xml:space="preserve">We leveraged Facebook’s “fairseq” library implementation to manifest the CRF based non-autoregressive </w:t>
+      </w:r>
+      <w:r>
+        <w:rPr>
+          <w:rFonts w:ascii="Segoe UI" w:eastAsia="Times New Roman" w:hAnsi="Segoe UI" w:cs="Segoe UI"/>
+          <w:color w:val="000000"/>
+          <w:sz w:val="22"/>
+          <w:szCs w:val="22"/>
+        </w:rPr>
+        <w:t xml:space="preserve">(NAR) </w:t>
+      </w:r>
+      <w:r>
+        <w:rPr>
+          <w:rFonts w:ascii="Segoe UI" w:eastAsia="Times New Roman" w:hAnsi="Segoe UI" w:cs="Segoe UI"/>
+          <w:color w:val="000000"/>
+          <w:sz w:val="22"/>
+          <w:szCs w:val="22"/>
+        </w:rPr>
+        <w:t>transformer model</w:t>
+      </w:r>
+      <w:r>
+        <w:rPr>
+          <w:rFonts w:ascii="Segoe UI" w:eastAsia="Times New Roman" w:hAnsi="Segoe UI" w:cs="Segoe UI"/>
+          <w:color w:val="000000"/>
+          <w:sz w:val="22"/>
+          <w:szCs w:val="22"/>
+        </w:rPr>
+        <w:t>.</w:t>
+      </w:r>
+      <w:r>
+        <w:rPr>
+          <w:rFonts w:ascii="Segoe UI" w:eastAsia="Times New Roman" w:hAnsi="Segoe UI" w:cs="Segoe UI"/>
+          <w:color w:val="000000"/>
+          <w:sz w:val="22"/>
+          <w:szCs w:val="22"/>
+        </w:rPr>
+        <w:t xml:space="preserve"> The CRF and NAR code implementation gave a jump start. </w:t>
+      </w:r>
+      <w:r>
+        <w:rPr>
+          <w:rFonts w:ascii="Segoe UI" w:eastAsia="Times New Roman" w:hAnsi="Segoe UI" w:cs="Segoe UI"/>
+          <w:color w:val="000000"/>
+          <w:sz w:val="22"/>
+          <w:szCs w:val="22"/>
+        </w:rPr>
+        <w:t>The library was modified to incorporate the changes in the decoder architecture</w:t>
+      </w:r>
+      <w:r>
+        <w:rPr>
+          <w:rFonts w:ascii="Segoe UI" w:eastAsia="Times New Roman" w:hAnsi="Segoe UI" w:cs="Segoe UI"/>
+          <w:color w:val="000000"/>
+          <w:sz w:val="22"/>
+          <w:szCs w:val="22"/>
+          <w:vertAlign w:val="superscript"/>
+        </w:rPr>
+        <w:t>[2]</w:t>
+      </w:r>
+      <w:r>
+        <w:rPr>
+          <w:rFonts w:ascii="Segoe UI" w:eastAsia="Times New Roman" w:hAnsi="Segoe UI" w:cs="Segoe UI"/>
+          <w:color w:val="000000"/>
+          <w:sz w:val="22"/>
+          <w:szCs w:val="22"/>
+        </w:rPr>
+        <w:t xml:space="preserve">. </w:t>
+      </w:r>
+      <w:r>
+        <w:rPr>
+          <w:rFonts w:ascii="Segoe UI" w:eastAsia="Times New Roman" w:hAnsi="Segoe UI" w:cs="Segoe UI"/>
+          <w:color w:val="000000"/>
+          <w:sz w:val="22"/>
+          <w:szCs w:val="22"/>
+        </w:rPr>
+        <w:t>It was however a non-trivial task to make the entire library functional. We used IWSLT dataset with “DE” (German) as source and “EN” (English) as the target languages.</w:t>
+      </w:r>
+      <w:r>
+        <w:rPr>
+          <w:rFonts w:ascii="Segoe UI" w:eastAsia="Times New Roman" w:hAnsi="Segoe UI" w:cs="Segoe UI"/>
+          <w:color w:val="000000"/>
+          <w:sz w:val="22"/>
+          <w:szCs w:val="22"/>
+        </w:rPr>
+        <w:t xml:space="preserve"> The same GPU environment was used on a python 3.6 versioned virtual setup. Following hyper-parameters were used for consistency:</w:t>
+      </w:r>
+    </w:p>
+    <w:p>
+      <w:pPr>
+        <w:jc w:val="both"/>
         <w:rPr>
           <w:rFonts w:ascii="Segoe UI" w:eastAsia="Times New Roman" w:hAnsi="Segoe UI" w:cs="Segoe UI"/>
           <w:i/>
@@ -6054,8 +6335,7 @@
           <w:sz w:val="22"/>
           <w:szCs w:val="22"/>
         </w:rPr>
-        <w:t xml:space="preserve">; </w:t>
-      </w:r>
+      </w:pPr>
       <w:r>
         <w:rPr>
           <w:rFonts w:ascii="Segoe UI" w:eastAsia="Times New Roman" w:hAnsi="Segoe UI" w:cs="Segoe UI"/>
@@ -6065,660 +6345,7 @@
           <w:sz w:val="22"/>
           <w:szCs w:val="22"/>
         </w:rPr>
-        <w:t>learning rate: 3e-4</w:t>
-      </w:r>
-      <w:r>
-        <w:rPr>
-          <w:rFonts w:ascii="Segoe UI" w:eastAsia="Times New Roman" w:hAnsi="Segoe UI" w:cs="Segoe UI"/>
-          <w:i/>
-          <w:iCs/>
-          <w:color w:val="000000"/>
-          <w:sz w:val="22"/>
-          <w:szCs w:val="22"/>
-        </w:rPr>
-        <w:t xml:space="preserve">; </w:t>
-      </w:r>
-      <w:r>
-        <w:rPr>
-          <w:rFonts w:ascii="Segoe UI" w:eastAsia="Times New Roman" w:hAnsi="Segoe UI" w:cs="Segoe UI"/>
-          <w:i/>
-          <w:iCs/>
-          <w:color w:val="000000"/>
-          <w:sz w:val="22"/>
-          <w:szCs w:val="22"/>
-        </w:rPr>
-        <w:t>batch size: 32</w:t>
-      </w:r>
-      <w:r>
-        <w:rPr>
-          <w:rFonts w:ascii="Segoe UI" w:eastAsia="Times New Roman" w:hAnsi="Segoe UI" w:cs="Segoe UI"/>
-          <w:i/>
-          <w:iCs/>
-          <w:color w:val="000000"/>
-          <w:sz w:val="22"/>
-          <w:szCs w:val="22"/>
-        </w:rPr>
-        <w:t xml:space="preserve">; </w:t>
-      </w:r>
-      <w:r>
-        <w:rPr>
-          <w:rFonts w:ascii="Segoe UI" w:eastAsia="Times New Roman" w:hAnsi="Segoe UI" w:cs="Segoe UI"/>
-          <w:i/>
-          <w:iCs/>
-          <w:color w:val="000000"/>
-          <w:sz w:val="22"/>
-          <w:szCs w:val="22"/>
-        </w:rPr>
-        <w:t>embedding size: 512</w:t>
-      </w:r>
-      <w:r>
-        <w:rPr>
-          <w:rFonts w:ascii="Segoe UI" w:eastAsia="Times New Roman" w:hAnsi="Segoe UI" w:cs="Segoe UI"/>
-          <w:i/>
-          <w:iCs/>
-          <w:color w:val="000000"/>
-          <w:sz w:val="22"/>
-          <w:szCs w:val="22"/>
-        </w:rPr>
-        <w:t xml:space="preserve">; </w:t>
-      </w:r>
-      <w:r>
-        <w:rPr>
-          <w:rFonts w:ascii="Segoe UI" w:eastAsia="Times New Roman" w:hAnsi="Segoe UI" w:cs="Segoe UI"/>
-          <w:i/>
-          <w:iCs/>
-          <w:color w:val="000000"/>
-          <w:sz w:val="22"/>
-          <w:szCs w:val="22"/>
-        </w:rPr>
-        <w:t>number of heads in the attention layer: 8</w:t>
-      </w:r>
-      <w:r>
-        <w:rPr>
-          <w:rFonts w:ascii="Segoe UI" w:eastAsia="Times New Roman" w:hAnsi="Segoe UI" w:cs="Segoe UI"/>
-          <w:i/>
-          <w:iCs/>
-          <w:color w:val="000000"/>
-          <w:sz w:val="22"/>
-          <w:szCs w:val="22"/>
-        </w:rPr>
-        <w:t xml:space="preserve">; </w:t>
-      </w:r>
-      <w:r>
-        <w:rPr>
-          <w:rFonts w:ascii="Segoe UI" w:eastAsia="Times New Roman" w:hAnsi="Segoe UI" w:cs="Segoe UI"/>
-          <w:i/>
-          <w:iCs/>
-          <w:color w:val="000000"/>
-          <w:sz w:val="22"/>
-          <w:szCs w:val="22"/>
-        </w:rPr>
-        <w:t>number of encoder layers: 6</w:t>
-      </w:r>
-      <w:r>
-        <w:rPr>
-          <w:rFonts w:ascii="Segoe UI" w:eastAsia="Times New Roman" w:hAnsi="Segoe UI" w:cs="Segoe UI"/>
-          <w:i/>
-          <w:iCs/>
-          <w:color w:val="000000"/>
-          <w:sz w:val="22"/>
-          <w:szCs w:val="22"/>
-        </w:rPr>
-        <w:t xml:space="preserve">; </w:t>
-      </w:r>
-      <w:r>
-        <w:rPr>
-          <w:rFonts w:ascii="Segoe UI" w:eastAsia="Times New Roman" w:hAnsi="Segoe UI" w:cs="Segoe UI"/>
-          <w:i/>
-          <w:iCs/>
-          <w:color w:val="000000"/>
-          <w:sz w:val="22"/>
-          <w:szCs w:val="22"/>
-        </w:rPr>
-        <w:t>number of decoder layers: 6</w:t>
-      </w:r>
-      <w:r>
-        <w:rPr>
-          <w:rFonts w:ascii="Segoe UI" w:eastAsia="Times New Roman" w:hAnsi="Segoe UI" w:cs="Segoe UI"/>
-          <w:i/>
-          <w:iCs/>
-          <w:color w:val="000000"/>
-          <w:sz w:val="22"/>
-          <w:szCs w:val="22"/>
-        </w:rPr>
-        <w:t xml:space="preserve">; </w:t>
-      </w:r>
-      <w:r>
-        <w:rPr>
-          <w:rFonts w:ascii="Segoe UI" w:eastAsia="Times New Roman" w:hAnsi="Segoe UI" w:cs="Segoe UI"/>
-          <w:i/>
-          <w:iCs/>
-          <w:color w:val="000000"/>
-          <w:sz w:val="22"/>
-          <w:szCs w:val="22"/>
-        </w:rPr>
-        <w:t>activation function: reLu</w:t>
-      </w:r>
-      <w:r>
-        <w:rPr>
-          <w:rFonts w:ascii="Segoe UI" w:eastAsia="Times New Roman" w:hAnsi="Segoe UI" w:cs="Segoe UI"/>
-          <w:i/>
-          <w:iCs/>
-          <w:color w:val="000000"/>
-          <w:sz w:val="22"/>
-          <w:szCs w:val="22"/>
-        </w:rPr>
-        <w:t xml:space="preserve">; </w:t>
-      </w:r>
-      <w:r>
-        <w:rPr>
-          <w:rFonts w:ascii="Segoe UI" w:eastAsia="Times New Roman" w:hAnsi="Segoe UI" w:cs="Segoe UI"/>
-          <w:i/>
-          <w:iCs/>
-          <w:color w:val="000000"/>
-          <w:sz w:val="22"/>
-          <w:szCs w:val="22"/>
-        </w:rPr>
-        <w:t>dropout: 10% (0.1)</w:t>
-      </w:r>
-      <w:r>
-        <w:rPr>
-          <w:rFonts w:ascii="Segoe UI" w:eastAsia="Times New Roman" w:hAnsi="Segoe UI" w:cs="Segoe UI"/>
-          <w:i/>
-          <w:iCs/>
-          <w:color w:val="000000"/>
-          <w:sz w:val="22"/>
-          <w:szCs w:val="22"/>
-        </w:rPr>
-        <w:t xml:space="preserve">; </w:t>
-      </w:r>
-      <w:r>
-        <w:rPr>
-          <w:rFonts w:ascii="Segoe UI" w:eastAsia="Times New Roman" w:hAnsi="Segoe UI" w:cs="Segoe UI"/>
-          <w:i/>
-          <w:iCs/>
-          <w:color w:val="000000"/>
-          <w:sz w:val="22"/>
-          <w:szCs w:val="22"/>
-        </w:rPr>
-        <w:t>optimizer: Adam</w:t>
-      </w:r>
-      <w:r>
-        <w:rPr>
-          <w:rFonts w:ascii="Segoe UI" w:eastAsia="Times New Roman" w:hAnsi="Segoe UI" w:cs="Segoe UI"/>
-          <w:i/>
-          <w:iCs/>
-          <w:color w:val="000000"/>
-          <w:sz w:val="22"/>
-          <w:szCs w:val="22"/>
-        </w:rPr>
-        <w:t xml:space="preserve">; </w:t>
-      </w:r>
-      <w:r>
-        <w:rPr>
-          <w:rFonts w:ascii="Segoe UI" w:eastAsia="Times New Roman" w:hAnsi="Segoe UI" w:cs="Segoe UI"/>
-          <w:i/>
-          <w:iCs/>
-          <w:color w:val="000000"/>
-          <w:sz w:val="22"/>
-          <w:szCs w:val="22"/>
-        </w:rPr>
-        <w:t>optimizer betas: (0.9, 0.98)</w:t>
-      </w:r>
-    </w:p>
-    <w:p>
-      <w:pPr>
-        <w:jc w:val="both"/>
-        <w:rPr>
-          <w:rFonts w:ascii="Segoe UI" w:eastAsia="Times New Roman" w:hAnsi="Segoe UI" w:cs="Segoe UI"/>
-          <w:color w:val="000000"/>
-          <w:sz w:val="22"/>
-          <w:szCs w:val="22"/>
-        </w:rPr>
-      </w:pPr>
-    </w:p>
-    <w:p>
-      <w:pPr>
-        <w:jc w:val="both"/>
-        <w:rPr>
-          <w:rFonts w:ascii="Segoe UI" w:eastAsia="Times New Roman" w:hAnsi="Segoe UI" w:cs="Segoe UI"/>
-          <w:color w:val="000000"/>
-          <w:sz w:val="22"/>
-          <w:szCs w:val="22"/>
-        </w:rPr>
-      </w:pPr>
-      <w:r>
-        <w:rPr>
-          <w:rFonts w:ascii="Segoe UI" w:eastAsia="Times New Roman" w:hAnsi="Segoe UI" w:cs="Segoe UI"/>
-          <w:color w:val="000000"/>
-          <w:sz w:val="22"/>
-          <w:szCs w:val="22"/>
-        </w:rPr>
-        <w:t xml:space="preserve">Running 1024 epochs on the </w:t>
-      </w:r>
-      <w:r>
-        <w:rPr>
-          <w:rFonts w:ascii="Segoe UI" w:eastAsia="Times New Roman" w:hAnsi="Segoe UI" w:cs="Segoe UI"/>
-          <w:color w:val="000000"/>
-          <w:sz w:val="22"/>
-          <w:szCs w:val="22"/>
-        </w:rPr>
-        <w:t xml:space="preserve">above-mentioned </w:t>
-      </w:r>
-      <w:r>
-        <w:rPr>
-          <w:rFonts w:ascii="Segoe UI" w:eastAsia="Times New Roman" w:hAnsi="Segoe UI" w:cs="Segoe UI"/>
-          <w:color w:val="000000"/>
-          <w:sz w:val="22"/>
-          <w:szCs w:val="22"/>
-        </w:rPr>
-        <w:t xml:space="preserve">GPU </w:t>
-      </w:r>
-      <w:r>
-        <w:rPr>
-          <w:rFonts w:ascii="Segoe UI" w:eastAsia="Times New Roman" w:hAnsi="Segoe UI" w:cs="Segoe UI"/>
-          <w:color w:val="000000"/>
-          <w:sz w:val="22"/>
-          <w:szCs w:val="22"/>
-        </w:rPr>
-        <w:t xml:space="preserve">instance </w:t>
-      </w:r>
-      <w:r>
-        <w:rPr>
-          <w:rFonts w:ascii="Segoe UI" w:eastAsia="Times New Roman" w:hAnsi="Segoe UI" w:cs="Segoe UI"/>
-          <w:color w:val="000000"/>
-          <w:sz w:val="22"/>
-          <w:szCs w:val="22"/>
-        </w:rPr>
-        <w:t xml:space="preserve">took around 20 hours. We recorded a BLEU score of 15.67 </w:t>
-      </w:r>
-      <w:r>
-        <w:rPr>
-          <w:rFonts w:ascii="Segoe UI" w:eastAsia="Times New Roman" w:hAnsi="Segoe UI" w:cs="Segoe UI"/>
-          <w:color w:val="000000"/>
-          <w:sz w:val="22"/>
-          <w:szCs w:val="22"/>
-        </w:rPr>
-        <w:t xml:space="preserve">after completing the </w:t>
-      </w:r>
-      <w:r>
-        <w:rPr>
-          <w:rFonts w:ascii="Segoe UI" w:eastAsia="Times New Roman" w:hAnsi="Segoe UI" w:cs="Segoe UI"/>
-          <w:color w:val="000000"/>
-          <w:sz w:val="22"/>
-          <w:szCs w:val="22"/>
-        </w:rPr>
-        <w:t xml:space="preserve">training process. The model was saved as a checkpoint that was later used for the inference </w:t>
-      </w:r>
-      <w:r>
-        <w:rPr>
-          <w:rFonts w:ascii="Segoe UI" w:eastAsia="Times New Roman" w:hAnsi="Segoe UI" w:cs="Segoe UI"/>
-          <w:color w:val="000000"/>
-          <w:sz w:val="22"/>
-          <w:szCs w:val="22"/>
-        </w:rPr>
-        <w:t xml:space="preserve">yielding a </w:t>
-      </w:r>
-      <w:r>
-        <w:rPr>
-          <w:rFonts w:ascii="Segoe UI" w:eastAsia="Times New Roman" w:hAnsi="Segoe UI" w:cs="Segoe UI"/>
-          <w:color w:val="000000"/>
-          <w:sz w:val="22"/>
-          <w:szCs w:val="22"/>
-        </w:rPr>
-        <w:t xml:space="preserve">BLEU score results </w:t>
-      </w:r>
-      <w:r>
-        <w:rPr>
-          <w:rFonts w:ascii="Segoe UI" w:eastAsia="Times New Roman" w:hAnsi="Segoe UI" w:cs="Segoe UI"/>
-          <w:color w:val="000000"/>
-          <w:sz w:val="22"/>
-          <w:szCs w:val="22"/>
-        </w:rPr>
-        <w:t xml:space="preserve">ranging </w:t>
-      </w:r>
-      <w:r>
-        <w:rPr>
-          <w:rFonts w:ascii="Segoe UI" w:eastAsia="Times New Roman" w:hAnsi="Segoe UI" w:cs="Segoe UI"/>
-          <w:color w:val="000000"/>
-          <w:sz w:val="22"/>
-          <w:szCs w:val="22"/>
-        </w:rPr>
-        <w:t>up</w:t>
-      </w:r>
-      <w:r>
-        <w:rPr>
-          <w:rFonts w:ascii="Segoe UI" w:eastAsia="Times New Roman" w:hAnsi="Segoe UI" w:cs="Segoe UI"/>
-          <w:color w:val="000000"/>
-          <w:sz w:val="22"/>
-          <w:szCs w:val="22"/>
-        </w:rPr>
-        <w:t xml:space="preserve"> to 19.</w:t>
-      </w:r>
-    </w:p>
-    <w:p>
-      <w:pPr>
-        <w:jc w:val="both"/>
-        <w:rPr>
-          <w:rFonts w:ascii="Segoe UI" w:eastAsia="Times New Roman" w:hAnsi="Segoe UI" w:cs="Segoe UI"/>
-          <w:color w:val="000000"/>
-          <w:sz w:val="22"/>
-          <w:szCs w:val="22"/>
-        </w:rPr>
-      </w:pPr>
-      <w:r>
-        <w:rPr>
-          <w:rFonts w:ascii="Segoe UI" w:eastAsia="Times New Roman" w:hAnsi="Segoe UI" w:cs="Segoe UI"/>
-          <w:color w:val="000000"/>
-          <w:sz w:val="22"/>
-          <w:szCs w:val="22"/>
-        </w:rPr>
-        <w:lastRenderedPageBreak/>
-        <w:t xml:space="preserve">We leveraged Facebook’s “fairseq” library implementation to manifest the CRF based non-autoregressive </w:t>
-      </w:r>
-      <w:r>
-        <w:rPr>
-          <w:rFonts w:ascii="Segoe UI" w:eastAsia="Times New Roman" w:hAnsi="Segoe UI" w:cs="Segoe UI"/>
-          <w:color w:val="000000"/>
-          <w:sz w:val="22"/>
-          <w:szCs w:val="22"/>
-        </w:rPr>
-        <w:t xml:space="preserve">(NAR) </w:t>
-      </w:r>
-      <w:r>
-        <w:rPr>
-          <w:rFonts w:ascii="Segoe UI" w:eastAsia="Times New Roman" w:hAnsi="Segoe UI" w:cs="Segoe UI"/>
-          <w:color w:val="000000"/>
-          <w:sz w:val="22"/>
-          <w:szCs w:val="22"/>
-        </w:rPr>
-        <w:t>transformer model</w:t>
-      </w:r>
-      <w:r>
-        <w:rPr>
-          <w:rFonts w:ascii="Segoe UI" w:eastAsia="Times New Roman" w:hAnsi="Segoe UI" w:cs="Segoe UI"/>
-          <w:color w:val="000000"/>
-          <w:sz w:val="22"/>
-          <w:szCs w:val="22"/>
-        </w:rPr>
-        <w:t>.</w:t>
-      </w:r>
-      <w:r>
-        <w:rPr>
-          <w:rFonts w:ascii="Segoe UI" w:eastAsia="Times New Roman" w:hAnsi="Segoe UI" w:cs="Segoe UI"/>
-          <w:color w:val="000000"/>
-          <w:sz w:val="22"/>
-          <w:szCs w:val="22"/>
-        </w:rPr>
-        <w:t xml:space="preserve"> The CRF and NAR code implementation gave a jump start. </w:t>
-      </w:r>
-      <w:r>
-        <w:rPr>
-          <w:rFonts w:ascii="Segoe UI" w:eastAsia="Times New Roman" w:hAnsi="Segoe UI" w:cs="Segoe UI"/>
-          <w:color w:val="000000"/>
-          <w:sz w:val="22"/>
-          <w:szCs w:val="22"/>
-        </w:rPr>
-        <w:t>The library was modified to incorporate the changes in the decoder architecture</w:t>
-      </w:r>
-      <w:r>
-        <w:rPr>
-          <w:rFonts w:ascii="Segoe UI" w:eastAsia="Times New Roman" w:hAnsi="Segoe UI" w:cs="Segoe UI"/>
-          <w:color w:val="000000"/>
-          <w:sz w:val="22"/>
-          <w:szCs w:val="22"/>
-          <w:vertAlign w:val="superscript"/>
-        </w:rPr>
-        <w:t>[2]</w:t>
-      </w:r>
-      <w:r>
-        <w:rPr>
-          <w:rFonts w:ascii="Segoe UI" w:eastAsia="Times New Roman" w:hAnsi="Segoe UI" w:cs="Segoe UI"/>
-          <w:color w:val="000000"/>
-          <w:sz w:val="22"/>
-          <w:szCs w:val="22"/>
-        </w:rPr>
-        <w:t xml:space="preserve">. </w:t>
-      </w:r>
-      <w:r>
-        <w:rPr>
-          <w:rFonts w:ascii="Segoe UI" w:eastAsia="Times New Roman" w:hAnsi="Segoe UI" w:cs="Segoe UI"/>
-          <w:color w:val="000000"/>
-          <w:sz w:val="22"/>
-          <w:szCs w:val="22"/>
-        </w:rPr>
-        <w:t>It was however a non-trivial task to make the entire library functional. We used IWSLT dataset with “DE” (German) as source and “EN” (English) as the target languages.</w:t>
-      </w:r>
-      <w:r>
-        <w:rPr>
-          <w:rFonts w:ascii="Segoe UI" w:eastAsia="Times New Roman" w:hAnsi="Segoe UI" w:cs="Segoe UI"/>
-          <w:color w:val="000000"/>
-          <w:sz w:val="22"/>
-          <w:szCs w:val="22"/>
-        </w:rPr>
-        <w:t xml:space="preserve"> The same GPU environment was used on a python 3.6 versioned virtual setup. Following hyper-parameters were used for consistency:</w:t>
-      </w:r>
-    </w:p>
-    <w:p>
-      <w:pPr>
-        <w:jc w:val="both"/>
-        <w:rPr>
-          <w:rFonts w:ascii="Segoe UI" w:eastAsia="Times New Roman" w:hAnsi="Segoe UI" w:cs="Segoe UI"/>
-          <w:i/>
-          <w:iCs/>
-          <w:color w:val="000000"/>
-          <w:sz w:val="22"/>
-          <w:szCs w:val="22"/>
-        </w:rPr>
-      </w:pPr>
-      <w:r>
-        <w:rPr>
-          <w:rFonts w:ascii="Segoe UI" w:eastAsia="Times New Roman" w:hAnsi="Segoe UI" w:cs="Segoe UI"/>
-          <w:i/>
-          <w:iCs/>
-          <w:color w:val="000000"/>
-          <w:sz w:val="22"/>
-          <w:szCs w:val="22"/>
-        </w:rPr>
-        <w:t>number of epochs: 155</w:t>
-      </w:r>
-      <w:r>
-        <w:rPr>
-          <w:rFonts w:ascii="Segoe UI" w:eastAsia="Times New Roman" w:hAnsi="Segoe UI" w:cs="Segoe UI"/>
-          <w:i/>
-          <w:iCs/>
-          <w:color w:val="000000"/>
-          <w:sz w:val="22"/>
-          <w:szCs w:val="22"/>
-        </w:rPr>
-        <w:t xml:space="preserve">; </w:t>
-      </w:r>
-      <w:r>
-        <w:rPr>
-          <w:rFonts w:ascii="Segoe UI" w:eastAsia="Times New Roman" w:hAnsi="Segoe UI" w:cs="Segoe UI"/>
-          <w:i/>
-          <w:iCs/>
-          <w:color w:val="000000"/>
-          <w:sz w:val="22"/>
-          <w:szCs w:val="22"/>
-        </w:rPr>
-        <w:t>learning rate: 0.0005</w:t>
-      </w:r>
-      <w:r>
-        <w:rPr>
-          <w:rFonts w:ascii="Segoe UI" w:eastAsia="Times New Roman" w:hAnsi="Segoe UI" w:cs="Segoe UI"/>
-          <w:i/>
-          <w:iCs/>
-          <w:color w:val="000000"/>
-          <w:sz w:val="22"/>
-          <w:szCs w:val="22"/>
-        </w:rPr>
-        <w:t xml:space="preserve">; </w:t>
-      </w:r>
-      <w:r>
-        <w:rPr>
-          <w:rFonts w:ascii="Segoe UI" w:eastAsia="Times New Roman" w:hAnsi="Segoe UI" w:cs="Segoe UI"/>
-          <w:i/>
-          <w:iCs/>
-          <w:color w:val="000000"/>
-          <w:sz w:val="22"/>
-          <w:szCs w:val="22"/>
-        </w:rPr>
-        <w:t>optimizer: Adam</w:t>
-      </w:r>
-      <w:r>
-        <w:rPr>
-          <w:rFonts w:ascii="Segoe UI" w:eastAsia="Times New Roman" w:hAnsi="Segoe UI" w:cs="Segoe UI"/>
-          <w:i/>
-          <w:iCs/>
-          <w:color w:val="000000"/>
-          <w:sz w:val="22"/>
-          <w:szCs w:val="22"/>
-        </w:rPr>
-        <w:t xml:space="preserve">; </w:t>
-      </w:r>
-      <w:r>
-        <w:rPr>
-          <w:rFonts w:ascii="Segoe UI" w:eastAsia="Times New Roman" w:hAnsi="Segoe UI" w:cs="Segoe UI"/>
-          <w:i/>
-          <w:iCs/>
-          <w:color w:val="000000"/>
-          <w:sz w:val="22"/>
-          <w:szCs w:val="22"/>
-        </w:rPr>
-        <w:t>optimizer betas: (0.9, 0.98)</w:t>
-      </w:r>
-      <w:r>
-        <w:rPr>
-          <w:rFonts w:ascii="Segoe UI" w:eastAsia="Times New Roman" w:hAnsi="Segoe UI" w:cs="Segoe UI"/>
-          <w:i/>
-          <w:iCs/>
-          <w:color w:val="000000"/>
-          <w:sz w:val="22"/>
-          <w:szCs w:val="22"/>
-        </w:rPr>
-        <w:t xml:space="preserve">; </w:t>
-      </w:r>
-      <w:r>
-        <w:rPr>
-          <w:rFonts w:ascii="Segoe UI" w:eastAsia="Times New Roman" w:hAnsi="Segoe UI" w:cs="Segoe UI"/>
-          <w:i/>
-          <w:iCs/>
-          <w:color w:val="000000"/>
-          <w:sz w:val="22"/>
-          <w:szCs w:val="22"/>
-        </w:rPr>
-        <w:t>number of heads in the attention layer: 8</w:t>
-      </w:r>
-      <w:r>
-        <w:rPr>
-          <w:rFonts w:ascii="Segoe UI" w:eastAsia="Times New Roman" w:hAnsi="Segoe UI" w:cs="Segoe UI"/>
-          <w:i/>
-          <w:iCs/>
-          <w:color w:val="000000"/>
-          <w:sz w:val="22"/>
-          <w:szCs w:val="22"/>
-        </w:rPr>
-        <w:t xml:space="preserve">; </w:t>
-      </w:r>
-      <w:r>
-        <w:rPr>
-          <w:rFonts w:ascii="Segoe UI" w:eastAsia="Times New Roman" w:hAnsi="Segoe UI" w:cs="Segoe UI"/>
-          <w:i/>
-          <w:iCs/>
-          <w:color w:val="000000"/>
-          <w:sz w:val="22"/>
-          <w:szCs w:val="22"/>
-        </w:rPr>
-        <w:t>number of encoder layers: 6</w:t>
-      </w:r>
-      <w:r>
-        <w:rPr>
-          <w:rFonts w:ascii="Segoe UI" w:eastAsia="Times New Roman" w:hAnsi="Segoe UI" w:cs="Segoe UI"/>
-          <w:i/>
-          <w:iCs/>
-          <w:color w:val="000000"/>
-          <w:sz w:val="22"/>
-          <w:szCs w:val="22"/>
-        </w:rPr>
-        <w:t xml:space="preserve">; </w:t>
-      </w:r>
-      <w:r>
-        <w:rPr>
-          <w:rFonts w:ascii="Segoe UI" w:eastAsia="Times New Roman" w:hAnsi="Segoe UI" w:cs="Segoe UI"/>
-          <w:i/>
-          <w:iCs/>
-          <w:color w:val="000000"/>
-          <w:sz w:val="22"/>
-          <w:szCs w:val="22"/>
-        </w:rPr>
-        <w:t>number of decoder layers: 6</w:t>
-      </w:r>
-      <w:r>
-        <w:rPr>
-          <w:rFonts w:ascii="Segoe UI" w:eastAsia="Times New Roman" w:hAnsi="Segoe UI" w:cs="Segoe UI"/>
-          <w:i/>
-          <w:iCs/>
-          <w:color w:val="000000"/>
-          <w:sz w:val="22"/>
-          <w:szCs w:val="22"/>
-        </w:rPr>
-        <w:t xml:space="preserve">; </w:t>
-      </w:r>
-      <w:r>
-        <w:rPr>
-          <w:rFonts w:ascii="Segoe UI" w:eastAsia="Times New Roman" w:hAnsi="Segoe UI" w:cs="Segoe UI"/>
-          <w:i/>
-          <w:iCs/>
-          <w:color w:val="000000"/>
-          <w:sz w:val="22"/>
-          <w:szCs w:val="22"/>
-        </w:rPr>
-        <w:t>dropout: 0.3</w:t>
-      </w:r>
-      <w:r>
-        <w:rPr>
-          <w:rFonts w:ascii="Segoe UI" w:eastAsia="Times New Roman" w:hAnsi="Segoe UI" w:cs="Segoe UI"/>
-          <w:i/>
-          <w:iCs/>
-          <w:color w:val="000000"/>
-          <w:sz w:val="22"/>
-          <w:szCs w:val="22"/>
-        </w:rPr>
-        <w:t xml:space="preserve">; </w:t>
-      </w:r>
-      <w:r>
-        <w:rPr>
-          <w:rFonts w:ascii="Segoe UI" w:eastAsia="Times New Roman" w:hAnsi="Segoe UI" w:cs="Segoe UI"/>
-          <w:i/>
-          <w:iCs/>
-          <w:color w:val="000000"/>
-          <w:sz w:val="22"/>
-          <w:szCs w:val="22"/>
-        </w:rPr>
-        <w:t>CRF low rank: 32</w:t>
-      </w:r>
-      <w:r>
-        <w:rPr>
-          <w:rFonts w:ascii="Segoe UI" w:eastAsia="Times New Roman" w:hAnsi="Segoe UI" w:cs="Segoe UI"/>
-          <w:i/>
-          <w:iCs/>
-          <w:color w:val="000000"/>
-          <w:sz w:val="22"/>
-          <w:szCs w:val="22"/>
-        </w:rPr>
-        <w:t xml:space="preserve">; </w:t>
-      </w:r>
-      <w:r>
-        <w:rPr>
-          <w:rFonts w:ascii="Segoe UI" w:eastAsia="Times New Roman" w:hAnsi="Segoe UI" w:cs="Segoe UI"/>
-          <w:i/>
-          <w:iCs/>
-          <w:color w:val="000000"/>
-          <w:sz w:val="22"/>
-          <w:szCs w:val="22"/>
-        </w:rPr>
-        <w:t>CRF beam-approx.: 64</w:t>
+        <w:t>number of epochs: 155; learning rate: 0.0005; optimizer: Adam; optimizer betas: (0.9, 0.98); number of heads in the attention layer: 8; number of encoder layers: 6; number of decoder layers: 6; dropout: 0.3; CRF low rank: 32; CRF beam-approx.: 64</w:t>
       </w:r>
     </w:p>
     <w:p>
@@ -6999,10 +6626,7 @@
               <w:pStyle w:val="FootnoteText"/>
             </w:pPr>
             <w:r>
-              <w:t>Inference</w:t>
-            </w:r>
-            <w:r>
-              <w:t xml:space="preserve"> BLEU Score</w:t>
+              <w:t>Inference BLEU Score</w:t>
             </w:r>
           </w:p>
         </w:tc>
@@ -7065,13 +6689,7 @@
               <w:pStyle w:val="Tabletext"/>
             </w:pPr>
             <w:r>
-              <w:t>AR Transformer (</w:t>
-            </w:r>
-            <w:r>
-              <w:t>fairseq</w:t>
-            </w:r>
-            <w:r>
-              <w:t xml:space="preserve"> based)</w:t>
+              <w:t>AR Transformer (fairseq based)</w:t>
             </w:r>
           </w:p>
         </w:tc>
@@ -8441,27 +8059,7 @@
           <w:sz w:val="20"/>
           <w:szCs w:val="20"/>
         </w:rPr>
-        <w:t xml:space="preserve">Yi Ren, Jinglin </w:t>
-      </w:r>
-      <w:proofErr w:type="gramStart"/>
-      <w:r>
-        <w:rPr>
-          <w:rFonts w:ascii="Segoe UI" w:eastAsia="Times New Roman" w:hAnsi="Segoe UI" w:cs="Segoe UI"/>
-          <w:color w:val="000000"/>
-          <w:sz w:val="20"/>
-          <w:szCs w:val="20"/>
-        </w:rPr>
-        <w:t>Liu,Xu</w:t>
-      </w:r>
-      <w:proofErr w:type="gramEnd"/>
-      <w:r>
-        <w:rPr>
-          <w:rFonts w:ascii="Segoe UI" w:eastAsia="Times New Roman" w:hAnsi="Segoe UI" w:cs="Segoe UI"/>
-          <w:color w:val="000000"/>
-          <w:sz w:val="20"/>
-          <w:szCs w:val="20"/>
-        </w:rPr>
-        <w:t xml:space="preserve"> Tan, Zhou Zhao, Sheng Zhao and Tie-Yan Liu</w:t>
+        <w:t>Yi Ren, Jinglin Liu,Xu Tan, Zhou Zhao, Sheng Zhao and Tie-Yan Liu</w:t>
       </w:r>
     </w:p>
     <w:p>
@@ -8968,11 +8566,6 @@
         <w:docPartUnique/>
       </w:docPartObj>
     </w:sdtPr>
-    <w:sdtEndPr>
-      <w:rPr>
-        <w:rStyle w:val="PageNumber"/>
-      </w:rPr>
-    </w:sdtEndPr>
     <w:sdtContent>
       <w:p>
         <w:pPr>
@@ -9024,11 +8617,6 @@
         <w:docPartUnique/>
       </w:docPartObj>
     </w:sdtPr>
-    <w:sdtEndPr>
-      <w:rPr>
-        <w:rStyle w:val="PageNumber"/>
-      </w:rPr>
-    </w:sdtEndPr>
     <w:sdtContent>
       <w:p>
         <w:pPr>

</xml_diff>

<commit_message>
updates to final project doc, pdf- 2
</commit_message>
<xml_diff>
--- a/AR-NAR/Docs/w266-finalproject-JR-GO.docx
+++ b/AR-NAR/Docs/w266-finalproject-JR-GO.docx
@@ -6284,7 +6284,61 @@
           <w:sz w:val="22"/>
           <w:szCs w:val="22"/>
         </w:rPr>
-        <w:t>The library was modified to incorporate the changes in the decoder architecture</w:t>
+        <w:t xml:space="preserve">The </w:t>
+      </w:r>
+      <w:r>
+        <w:rPr>
+          <w:rFonts w:ascii="Segoe UI" w:eastAsia="Times New Roman" w:hAnsi="Segoe UI" w:cs="Segoe UI"/>
+          <w:color w:val="000000"/>
+          <w:sz w:val="22"/>
+          <w:szCs w:val="22"/>
+        </w:rPr>
+        <w:t xml:space="preserve">positional attention layer implementation was missing in the </w:t>
+      </w:r>
+      <w:r>
+        <w:rPr>
+          <w:rFonts w:ascii="Segoe UI" w:eastAsia="Times New Roman" w:hAnsi="Segoe UI" w:cs="Segoe UI"/>
+          <w:color w:val="000000"/>
+          <w:sz w:val="22"/>
+          <w:szCs w:val="22"/>
+        </w:rPr>
+        <w:t>library</w:t>
+      </w:r>
+      <w:r>
+        <w:rPr>
+          <w:rFonts w:ascii="Segoe UI" w:eastAsia="Times New Roman" w:hAnsi="Segoe UI" w:cs="Segoe UI"/>
+          <w:color w:val="000000"/>
+          <w:sz w:val="22"/>
+          <w:szCs w:val="22"/>
+        </w:rPr>
+        <w:t>.</w:t>
+      </w:r>
+      <w:r>
+        <w:rPr>
+          <w:rFonts w:ascii="Segoe UI" w:eastAsia="Times New Roman" w:hAnsi="Segoe UI" w:cs="Segoe UI"/>
+          <w:color w:val="000000"/>
+          <w:sz w:val="22"/>
+          <w:szCs w:val="22"/>
+        </w:rPr>
+        <w:t xml:space="preserve"> </w:t>
+      </w:r>
+      <w:r>
+        <w:rPr>
+          <w:rFonts w:ascii="Segoe UI" w:eastAsia="Times New Roman" w:hAnsi="Segoe UI" w:cs="Segoe UI"/>
+          <w:color w:val="000000"/>
+          <w:sz w:val="22"/>
+          <w:szCs w:val="22"/>
+        </w:rPr>
+        <w:t xml:space="preserve">We modified the library to add this module </w:t>
+      </w:r>
+      <w:r>
+        <w:rPr>
+          <w:rFonts w:ascii="Segoe UI" w:eastAsia="Times New Roman" w:hAnsi="Segoe UI" w:cs="Segoe UI"/>
+          <w:color w:val="000000"/>
+          <w:sz w:val="22"/>
+          <w:szCs w:val="22"/>
+        </w:rPr>
+        <w:t>in the decoder architecture</w:t>
       </w:r>
       <w:r>
         <w:rPr>
@@ -6303,16 +6357,25 @@
           <w:sz w:val="22"/>
           <w:szCs w:val="22"/>
         </w:rPr>
-        <w:t xml:space="preserve">. </w:t>
-      </w:r>
-      <w:r>
-        <w:rPr>
-          <w:rFonts w:ascii="Segoe UI" w:eastAsia="Times New Roman" w:hAnsi="Segoe UI" w:cs="Segoe UI"/>
-          <w:color w:val="000000"/>
-          <w:sz w:val="22"/>
-          <w:szCs w:val="22"/>
-        </w:rPr>
-        <w:t>It was however a non-trivial task to make the entire library functional. We used IWSLT dataset with “DE” (German) as source and “EN” (English) as the target languages.</w:t>
+        <w:t>.</w:t>
+      </w:r>
+      <w:r>
+        <w:rPr>
+          <w:rFonts w:ascii="Segoe UI" w:eastAsia="Times New Roman" w:hAnsi="Segoe UI" w:cs="Segoe UI"/>
+          <w:color w:val="000000"/>
+          <w:sz w:val="22"/>
+          <w:szCs w:val="22"/>
+        </w:rPr>
+        <w:t xml:space="preserve"> To setup and use the library to run the NAR model was a </w:t>
+      </w:r>
+      <w:r>
+        <w:rPr>
+          <w:rFonts w:ascii="Segoe UI" w:eastAsia="Times New Roman" w:hAnsi="Segoe UI" w:cs="Segoe UI"/>
+          <w:color w:val="000000"/>
+          <w:sz w:val="22"/>
+          <w:szCs w:val="22"/>
+        </w:rPr>
+        <w:t>non-trivial task. We used IWSLT dataset with “DE” (German) as source and “EN” (English) as the target languages.</w:t>
       </w:r>
       <w:r>
         <w:rPr>

</xml_diff>

<commit_message>
updates to final project doc, pdf- 3
</commit_message>
<xml_diff>
--- a/AR-NAR/Docs/w266-finalproject-JR-GO.docx
+++ b/AR-NAR/Docs/w266-finalproject-JR-GO.docx
@@ -6624,6 +6624,7 @@
         <w:gridCol w:w="2922"/>
         <w:gridCol w:w="1527"/>
         <w:gridCol w:w="1527"/>
+        <w:gridCol w:w="1527"/>
       </w:tblGrid>
       <w:tr>
         <w:tc>
@@ -6690,6 +6691,30 @@
             </w:pPr>
             <w:r>
               <w:t>Inference BLEU Score</w:t>
+            </w:r>
+          </w:p>
+        </w:tc>
+        <w:tc>
+          <w:tcPr>
+            <w:tcW w:w="1527" w:type="dxa"/>
+            <w:tcBorders>
+              <w:bottom w:val="single" w:sz="6" w:space="0" w:color="008000"/>
+            </w:tcBorders>
+          </w:tcPr>
+          <w:p>
+            <w:pPr>
+              <w:pStyle w:val="FootnoteText"/>
+            </w:pPr>
+            <w:r>
+              <w:t>Latency</w:t>
+            </w:r>
+          </w:p>
+          <w:p>
+            <w:pPr>
+              <w:pStyle w:val="FootnoteText"/>
+            </w:pPr>
+            <w:r>
+              <w:t xml:space="preserve">(tokens/second) </w:t>
             </w:r>
           </w:p>
         </w:tc>
@@ -6843,25 +6868,54 @@
               <w:rPr>
                 <w:smallCaps/>
               </w:rPr>
-              <w:t>3</w:t>
+              <w:t>34.71</w:t>
             </w:r>
+          </w:p>
+        </w:tc>
+        <w:tc>
+          <w:tcPr>
+            <w:tcW w:w="1527" w:type="dxa"/>
+          </w:tcPr>
+          <w:p>
+            <w:pPr>
+              <w:pStyle w:val="Tabletext"/>
+              <w:rPr>
+                <w:smallCaps/>
+              </w:rPr>
+            </w:pPr>
             <w:r>
               <w:rPr>
                 <w:smallCaps/>
               </w:rPr>
-              <w:t>4</w:t>
+              <w:t>205</w:t>
             </w:r>
+          </w:p>
+          <w:p>
+            <w:pPr>
+              <w:pStyle w:val="Tabletext"/>
+              <w:rPr>
+                <w:smallCaps/>
+              </w:rPr>
+            </w:pPr>
             <w:r>
               <w:rPr>
                 <w:smallCaps/>
               </w:rPr>
-              <w:t>.</w:t>
+              <w:t>117</w:t>
             </w:r>
+          </w:p>
+          <w:p>
+            <w:pPr>
+              <w:pStyle w:val="Tabletext"/>
+              <w:rPr>
+                <w:smallCaps/>
+              </w:rPr>
+            </w:pPr>
             <w:r>
               <w:rPr>
                 <w:smallCaps/>
               </w:rPr>
-              <w:t>71</w:t>
+              <w:t>205</w:t>
             </w:r>
           </w:p>
         </w:tc>
@@ -6915,7 +6969,16 @@
           <w:sz w:val="22"/>
           <w:szCs w:val="22"/>
         </w:rPr>
-        <w:t>in the above table to highlight that the baseline model can be further enhanced exceeding the BLEU scores from the original Vaswani paper</w:t>
+        <w:t xml:space="preserve">in the above table to highlight that the baseline model can be further enhanced exceeding the BLEU scores from the original Vaswani </w:t>
+      </w:r>
+      <w:r>
+        <w:rPr>
+          <w:rFonts w:ascii="Segoe UI" w:eastAsia="Times New Roman" w:hAnsi="Segoe UI" w:cs="Segoe UI"/>
+          <w:color w:val="000000"/>
+          <w:sz w:val="22"/>
+          <w:szCs w:val="22"/>
+        </w:rPr>
+        <w:t>paper</w:t>
       </w:r>
       <w:r>
         <w:rPr>
@@ -6925,7 +6988,17 @@
           <w:szCs w:val="22"/>
           <w:vertAlign w:val="superscript"/>
         </w:rPr>
-        <w:t>[3]</w:t>
+        <w:t xml:space="preserve"> [</w:t>
+      </w:r>
+      <w:r>
+        <w:rPr>
+          <w:rFonts w:ascii="Segoe UI" w:eastAsia="Times New Roman" w:hAnsi="Segoe UI" w:cs="Segoe UI"/>
+          <w:color w:val="000000"/>
+          <w:sz w:val="22"/>
+          <w:szCs w:val="22"/>
+          <w:vertAlign w:val="superscript"/>
+        </w:rPr>
+        <w:t>3]</w:t>
       </w:r>
       <w:r>
         <w:rPr>
@@ -6935,6 +7008,15 @@
           <w:szCs w:val="22"/>
         </w:rPr>
         <w:t>.</w:t>
+      </w:r>
+      <w:r>
+        <w:rPr>
+          <w:rFonts w:ascii="Segoe UI" w:eastAsia="Times New Roman" w:hAnsi="Segoe UI" w:cs="Segoe UI"/>
+          <w:color w:val="000000"/>
+          <w:sz w:val="22"/>
+          <w:szCs w:val="22"/>
+        </w:rPr>
+        <w:t xml:space="preserve"> However, as anticipated the latency of the inference is &gt;40% efficient with NAR models.</w:t>
       </w:r>
       <w:r>
         <w:rPr>
@@ -7372,19 +7454,6 @@
         </w:tc>
       </w:tr>
     </w:tbl>
-    <w:p>
-      <w:pPr>
-        <w:jc w:val="both"/>
-        <w:rPr>
-          <w:rFonts w:ascii="Segoe UI" w:eastAsia="Times New Roman" w:hAnsi="Segoe UI" w:cs="Segoe UI"/>
-          <w:b/>
-          <w:bCs/>
-          <w:color w:val="000000"/>
-          <w:sz w:val="28"/>
-          <w:szCs w:val="28"/>
-        </w:rPr>
-      </w:pPr>
-    </w:p>
     <w:p>
       <w:pPr>
         <w:jc w:val="both"/>

</xml_diff>

<commit_message>
updates to final project doc, pdf- 5
</commit_message>
<xml_diff>
--- a/AR-NAR/Docs/w266-finalproject-JR-GO.docx
+++ b/AR-NAR/Docs/w266-finalproject-JR-GO.docx
@@ -6887,7 +6887,7 @@
               <w:rPr>
                 <w:smallCaps/>
               </w:rPr>
-              <w:t>205</w:t>
+              <w:t>55</w:t>
             </w:r>
           </w:p>
           <w:p>
@@ -6915,7 +6915,7 @@
               <w:rPr>
                 <w:smallCaps/>
               </w:rPr>
-              <w:t>205</w:t>
+              <w:t>-</w:t>
             </w:r>
           </w:p>
         </w:tc>
@@ -7016,7 +7016,88 @@
           <w:sz w:val="22"/>
           <w:szCs w:val="22"/>
         </w:rPr>
-        <w:t xml:space="preserve"> However, as anticipated the latency of the inference is &gt;40% efficient with NAR models.</w:t>
+        <w:t xml:space="preserve"> However, as anticipated the </w:t>
+      </w:r>
+      <w:r>
+        <w:rPr>
+          <w:rFonts w:ascii="Segoe UI" w:eastAsia="Times New Roman" w:hAnsi="Segoe UI" w:cs="Segoe UI"/>
+          <w:color w:val="000000"/>
+          <w:sz w:val="22"/>
+          <w:szCs w:val="22"/>
+        </w:rPr>
+        <w:t xml:space="preserve">NAR model’s </w:t>
+      </w:r>
+      <w:r>
+        <w:rPr>
+          <w:rFonts w:ascii="Segoe UI" w:eastAsia="Times New Roman" w:hAnsi="Segoe UI" w:cs="Segoe UI"/>
+          <w:color w:val="000000"/>
+          <w:sz w:val="22"/>
+          <w:szCs w:val="22"/>
+        </w:rPr>
+        <w:t xml:space="preserve">inference </w:t>
+      </w:r>
+      <w:r>
+        <w:rPr>
+          <w:rFonts w:ascii="Segoe UI" w:eastAsia="Times New Roman" w:hAnsi="Segoe UI" w:cs="Segoe UI"/>
+          <w:color w:val="000000"/>
+          <w:sz w:val="22"/>
+          <w:szCs w:val="22"/>
+        </w:rPr>
+        <w:t xml:space="preserve">latency is </w:t>
+      </w:r>
+      <w:r>
+        <w:rPr>
+          <w:rFonts w:ascii="Segoe UI" w:eastAsia="Times New Roman" w:hAnsi="Segoe UI" w:cs="Segoe UI"/>
+          <w:color w:val="000000"/>
+          <w:sz w:val="22"/>
+          <w:szCs w:val="22"/>
+        </w:rPr>
+        <w:t xml:space="preserve">very </w:t>
+      </w:r>
+      <w:r>
+        <w:rPr>
+          <w:rFonts w:ascii="Segoe UI" w:eastAsia="Times New Roman" w:hAnsi="Segoe UI" w:cs="Segoe UI"/>
+          <w:color w:val="000000"/>
+          <w:sz w:val="22"/>
+          <w:szCs w:val="22"/>
+        </w:rPr>
+        <w:t>efficient</w:t>
+      </w:r>
+      <w:r>
+        <w:rPr>
+          <w:rFonts w:ascii="Segoe UI" w:eastAsia="Times New Roman" w:hAnsi="Segoe UI" w:cs="Segoe UI"/>
+          <w:color w:val="000000"/>
+          <w:sz w:val="22"/>
+          <w:szCs w:val="22"/>
+        </w:rPr>
+        <w:t xml:space="preserve"> compared to </w:t>
+      </w:r>
+      <w:r>
+        <w:rPr>
+          <w:rFonts w:ascii="Segoe UI" w:eastAsia="Times New Roman" w:hAnsi="Segoe UI" w:cs="Segoe UI"/>
+          <w:color w:val="000000"/>
+          <w:sz w:val="22"/>
+          <w:szCs w:val="22"/>
+        </w:rPr>
+        <w:t>its</w:t>
+      </w:r>
+      <w:r>
+        <w:rPr>
+          <w:rFonts w:ascii="Segoe UI" w:eastAsia="Times New Roman" w:hAnsi="Segoe UI" w:cs="Segoe UI"/>
+          <w:color w:val="000000"/>
+          <w:sz w:val="22"/>
+          <w:szCs w:val="22"/>
+        </w:rPr>
+        <w:t xml:space="preserve"> AR counterpart</w:t>
+      </w:r>
+      <w:r>
+        <w:rPr>
+          <w:rFonts w:ascii="Segoe UI" w:eastAsia="Times New Roman" w:hAnsi="Segoe UI" w:cs="Segoe UI"/>
+          <w:color w:val="000000"/>
+          <w:sz w:val="22"/>
+          <w:szCs w:val="22"/>
+        </w:rPr>
+        <w:t>.</w:t>
       </w:r>
       <w:r>
         <w:rPr>

</xml_diff>